<commit_message>
minimum distance updated in flyer
</commit_message>
<xml_diff>
--- a/Flyer Content.docx
+++ b/Flyer Content.docx
@@ -158,23 +158,13 @@
           <w:lang w:val="en-US"/>
         </w:rPr>
       </w:pPr>
-      <w:bookmarkStart w:id="0" w:name="_GoBack"/>
       <w:r>
         <w:rPr>
           <w:i/>
           <w:sz w:val="24"/>
           <w:lang w:val="en-US"/>
         </w:rPr>
-        <w:t>“Stick sorting at its greatest</w:t>
-      </w:r>
-      <w:bookmarkEnd w:id="0"/>
-      <w:r>
-        <w:rPr>
-          <w:i/>
-          <w:sz w:val="24"/>
-          <w:lang w:val="en-US"/>
-        </w:rPr>
-        <w:t>”</w:t>
+        <w:t>“Stick sorting at its greatest”</w:t>
       </w:r>
     </w:p>
     <w:p>
@@ -1242,21 +1232,23 @@
           <w:sz w:val="24"/>
           <w:lang w:val="en-US"/>
         </w:rPr>
-        <w:t xml:space="preserve"> the speed must be less 100cm/s although faster speeds maybe achievable. The minimum distance between sticks should 5mm in order to be detected </w:t>
-      </w:r>
-      <w:r>
-        <w:rPr>
-          <w:sz w:val="24"/>
-          <w:lang w:val="en-US"/>
-        </w:rPr>
-        <w:t>correctly</w:t>
-      </w:r>
-      <w:r>
-        <w:rPr>
-          <w:sz w:val="24"/>
-          <w:lang w:val="en-US"/>
-        </w:rPr>
-        <w:t xml:space="preserve"> but bigger distance should be used in order to give time for the chute to rotate itself properly.</w:t>
+        <w:t xml:space="preserve"> the speed must be less 100cm/s although faster speeds maybe achievable. The minimum distance between sticks should </w:t>
+      </w:r>
+      <w:r>
+        <w:rPr>
+          <w:sz w:val="24"/>
+          <w:lang w:val="en-US"/>
+        </w:rPr>
+        <w:t xml:space="preserve">be around 10 cm </w:t>
+      </w:r>
+      <w:bookmarkStart w:id="0" w:name="_GoBack"/>
+      <w:bookmarkEnd w:id="0"/>
+      <w:r>
+        <w:rPr>
+          <w:sz w:val="24"/>
+          <w:lang w:val="en-US"/>
+        </w:rPr>
+        <w:t>in order to give time for the chute to rotate itself properly.</w:t>
       </w:r>
       <w:r>
         <w:rPr>

</xml_diff>